<commit_message>
Update documents to make procedure clearer
</commit_message>
<xml_diff>
--- a/activities/search.docx
+++ b/activities/search.docx
@@ -1,6 +1,6 @@
 
 <file path=word/document.xml><?xml version="1.0" encoding="utf-8"?>
-<w:document xmlns:wpc="http://schemas.microsoft.com/office/word/2010/wordprocessingCanvas" xmlns:cx="http://schemas.microsoft.com/office/drawing/2014/chartex" xmlns:cx1="http://schemas.microsoft.com/office/drawing/2015/9/8/chartex" xmlns:cx2="http://schemas.microsoft.com/office/drawing/2015/10/21/chartex" xmlns:cx3="http://schemas.microsoft.com/office/drawing/2016/5/9/chartex" xmlns:cx4="http://schemas.microsoft.com/office/drawing/2016/5/10/chartex" xmlns:cx5="http://schemas.microsoft.com/office/drawing/2016/5/11/chartex" xmlns:cx6="http://schemas.microsoft.com/office/drawing/2016/5/12/chartex" xmlns:cx7="http://schemas.microsoft.com/office/drawing/2016/5/13/chartex" xmlns:cx8="http://schemas.microsoft.com/office/drawing/2016/5/14/chartex" xmlns:mc="http://schemas.openxmlformats.org/markup-compatibility/2006" xmlns:o="urn:schemas-microsoft-com:office:office" xmlns:r="http://schemas.openxmlformats.org/officeDocument/2006/relationships" xmlns:m="http://schemas.openxmlformats.org/officeDocument/2006/math" xmlns:v="urn:schemas-microsoft-com:vml" xmlns:wp14="http://schemas.microsoft.com/office/word/2010/wordprocessingDrawing" xmlns:wp="http://schemas.openxmlformats.org/drawingml/2006/wordprocessingDrawing" xmlns:w10="urn:schemas-microsoft-com:office:word" xmlns:w="http://schemas.openxmlformats.org/wordprocessingml/2006/main" xmlns:w14="http://schemas.microsoft.com/office/word/2010/wordml" xmlns:w15="http://schemas.microsoft.com/office/word/2012/wordml" xmlns:w16se="http://schemas.microsoft.com/office/word/2015/wordml/symex" xmlns:wpg="http://schemas.microsoft.com/office/word/2010/wordprocessingGroup" xmlns:wpi="http://schemas.microsoft.com/office/word/2010/wordprocessingInk" xmlns:wne="http://schemas.microsoft.com/office/word/2006/wordml" xmlns:wps="http://schemas.microsoft.com/office/word/2010/wordprocessingShape" mc:Ignorable="w14 w15 w16se wp14">
+<w:document xmlns:wpc="http://schemas.microsoft.com/office/word/2010/wordprocessingCanvas" xmlns:mo="http://schemas.microsoft.com/office/mac/office/2008/main" xmlns:mc="http://schemas.openxmlformats.org/markup-compatibility/2006" xmlns:mv="urn:schemas-microsoft-com:mac:vml" xmlns:o="urn:schemas-microsoft-com:office:office" xmlns:r="http://schemas.openxmlformats.org/officeDocument/2006/relationships" xmlns:m="http://schemas.openxmlformats.org/officeDocument/2006/math" xmlns:v="urn:schemas-microsoft-com:vml" xmlns:wp14="http://schemas.microsoft.com/office/word/2010/wordprocessingDrawing" xmlns:wp="http://schemas.openxmlformats.org/drawingml/2006/wordprocessingDrawing" xmlns:w10="urn:schemas-microsoft-com:office:word" xmlns:w="http://schemas.openxmlformats.org/wordprocessingml/2006/main" xmlns:w14="http://schemas.microsoft.com/office/word/2010/wordml" xmlns:w15="http://schemas.microsoft.com/office/word/2012/wordml" xmlns:wpg="http://schemas.microsoft.com/office/word/2010/wordprocessingGroup" xmlns:wpi="http://schemas.microsoft.com/office/word/2010/wordprocessingInk" xmlns:wne="http://schemas.microsoft.com/office/word/2006/wordml" xmlns:wps="http://schemas.microsoft.com/office/word/2010/wordprocessingShape" mc:Ignorable="w14 w15 wp14">
   <w:body>
     <w:p>
       <w:pPr>
@@ -141,7 +141,7 @@
           <w:sz w:val="28"/>
           <w:szCs w:val="28"/>
         </w:rPr>
-        <w:t xml:space="preserve">phyllum of </w:t>
+        <w:t>phyllum</w:t>
       </w:r>
       <w:proofErr w:type="spellEnd"/>
       <w:r>
@@ -150,7 +150,7 @@
           <w:sz w:val="28"/>
           <w:szCs w:val="28"/>
         </w:rPr>
-        <w:t xml:space="preserve">the animal kingdom do both crayfish and </w:t>
+        <w:t xml:space="preserve"> of the animal kingdom do both crayfish and </w:t>
       </w:r>
       <w:proofErr w:type="spellStart"/>
       <w:r>
@@ -354,18 +354,74 @@
           <w:sz w:val="28"/>
           <w:szCs w:val="28"/>
         </w:rPr>
-        <w:t>What disease was known as t</w:t>
+        <w:t>What</w:t>
+      </w:r>
+      <w:r>
+        <w:rPr>
+          <w:rFonts w:ascii="Arial" w:eastAsia="Times New Roman" w:hAnsi="Arial" w:cs="Arial"/>
+          <w:sz w:val="28"/>
+          <w:szCs w:val="28"/>
+        </w:rPr>
+        <w:t xml:space="preserve"> is the name of the</w:t>
+      </w:r>
+      <w:r>
+        <w:rPr>
+          <w:rFonts w:ascii="Arial" w:eastAsia="Times New Roman" w:hAnsi="Arial" w:cs="Arial"/>
+          <w:sz w:val="28"/>
+          <w:szCs w:val="28"/>
+        </w:rPr>
+        <w:t xml:space="preserve"> disease </w:t>
+      </w:r>
+      <w:r>
+        <w:rPr>
+          <w:rFonts w:ascii="Arial" w:eastAsia="Times New Roman" w:hAnsi="Arial" w:cs="Arial"/>
+          <w:sz w:val="28"/>
+          <w:szCs w:val="28"/>
+        </w:rPr>
+        <w:t>that is</w:t>
+      </w:r>
+      <w:r>
+        <w:rPr>
+          <w:rFonts w:ascii="Arial" w:eastAsia="Times New Roman" w:hAnsi="Arial" w:cs="Arial"/>
+          <w:sz w:val="28"/>
+          <w:szCs w:val="28"/>
+        </w:rPr>
+        <w:t xml:space="preserve"> </w:t>
+      </w:r>
+      <w:r>
+        <w:rPr>
+          <w:rFonts w:ascii="Arial" w:eastAsia="Times New Roman" w:hAnsi="Arial" w:cs="Arial"/>
+          <w:sz w:val="28"/>
+          <w:szCs w:val="28"/>
+        </w:rPr>
+        <w:t xml:space="preserve">known </w:t>
+      </w:r>
+      <w:r>
+        <w:rPr>
+          <w:rFonts w:ascii="Arial" w:eastAsia="Times New Roman" w:hAnsi="Arial" w:cs="Arial"/>
+          <w:sz w:val="28"/>
+          <w:szCs w:val="28"/>
+        </w:rPr>
+        <w:t xml:space="preserve">as the "Black Death" and </w:t>
+      </w:r>
+      <w:r>
+        <w:rPr>
+          <w:rFonts w:ascii="Arial" w:eastAsia="Times New Roman" w:hAnsi="Arial" w:cs="Arial"/>
+          <w:sz w:val="28"/>
+          <w:szCs w:val="28"/>
+        </w:rPr>
+        <w:t>what year did it</w:t>
+      </w:r>
+      <w:r>
+        <w:rPr>
+          <w:rFonts w:ascii="Arial" w:eastAsia="Times New Roman" w:hAnsi="Arial" w:cs="Arial"/>
+          <w:sz w:val="28"/>
+          <w:szCs w:val="28"/>
+        </w:rPr>
+        <w:t xml:space="preserve"> first make its appearance in England?</w:t>
       </w:r>
       <w:bookmarkStart w:id="0" w:name="_GoBack"/>
       <w:bookmarkEnd w:id="0"/>
-      <w:r>
-        <w:rPr>
-          <w:rFonts w:ascii="Arial" w:eastAsia="Times New Roman" w:hAnsi="Arial" w:cs="Arial"/>
-          <w:sz w:val="28"/>
-          <w:szCs w:val="28"/>
-        </w:rPr>
-        <w:t>he "Black Death" and when did it first make its appearance in England?</w:t>
-      </w:r>
     </w:p>
     <w:p>
       <w:pPr>
@@ -449,7 +505,23 @@
           <w:sz w:val="28"/>
           <w:szCs w:val="28"/>
         </w:rPr>
-        <w:t>According to mythology, who invented the sport of boxing?</w:t>
+        <w:t xml:space="preserve">According to </w:t>
+      </w:r>
+      <w:r>
+        <w:rPr>
+          <w:rFonts w:ascii="Arial" w:eastAsia="Times New Roman" w:hAnsi="Arial" w:cs="Arial"/>
+          <w:sz w:val="28"/>
+          <w:szCs w:val="28"/>
+        </w:rPr>
+        <w:t xml:space="preserve">Greek </w:t>
+      </w:r>
+      <w:r>
+        <w:rPr>
+          <w:rFonts w:ascii="Arial" w:eastAsia="Times New Roman" w:hAnsi="Arial" w:cs="Arial"/>
+          <w:sz w:val="28"/>
+          <w:szCs w:val="28"/>
+        </w:rPr>
+        <w:t>mythology, who invented the sport of boxing?</w:t>
       </w:r>
     </w:p>
     <w:p>
@@ -702,8 +774,8 @@
 </file>
 
 <file path=word/numbering.xml><?xml version="1.0" encoding="utf-8"?>
-<w:numbering xmlns:wpc="http://schemas.microsoft.com/office/word/2010/wordprocessingCanvas" xmlns:cx="http://schemas.microsoft.com/office/drawing/2014/chartex" xmlns:cx1="http://schemas.microsoft.com/office/drawing/2015/9/8/chartex" xmlns:cx2="http://schemas.microsoft.com/office/drawing/2015/10/21/chartex" xmlns:cx3="http://schemas.microsoft.com/office/drawing/2016/5/9/chartex" xmlns:cx4="http://schemas.microsoft.com/office/drawing/2016/5/10/chartex" xmlns:cx5="http://schemas.microsoft.com/office/drawing/2016/5/11/chartex" xmlns:cx6="http://schemas.microsoft.com/office/drawing/2016/5/12/chartex" xmlns:cx7="http://schemas.microsoft.com/office/drawing/2016/5/13/chartex" xmlns:cx8="http://schemas.microsoft.com/office/drawing/2016/5/14/chartex" xmlns:mc="http://schemas.openxmlformats.org/markup-compatibility/2006" xmlns:o="urn:schemas-microsoft-com:office:office" xmlns:r="http://schemas.openxmlformats.org/officeDocument/2006/relationships" xmlns:m="http://schemas.openxmlformats.org/officeDocument/2006/math" xmlns:v="urn:schemas-microsoft-com:vml" xmlns:wp14="http://schemas.microsoft.com/office/word/2010/wordprocessingDrawing" xmlns:wp="http://schemas.openxmlformats.org/drawingml/2006/wordprocessingDrawing" xmlns:w10="urn:schemas-microsoft-com:office:word" xmlns:w="http://schemas.openxmlformats.org/wordprocessingml/2006/main" xmlns:w14="http://schemas.microsoft.com/office/word/2010/wordml" xmlns:w15="http://schemas.microsoft.com/office/word/2012/wordml" xmlns:w16se="http://schemas.microsoft.com/office/word/2015/wordml/symex" xmlns:wpg="http://schemas.microsoft.com/office/word/2010/wordprocessingGroup" xmlns:wpi="http://schemas.microsoft.com/office/word/2010/wordprocessingInk" xmlns:wne="http://schemas.microsoft.com/office/word/2006/wordml" xmlns:wps="http://schemas.microsoft.com/office/word/2010/wordprocessingShape" mc:Ignorable="w14 w15 w16se wp14">
-  <w:abstractNum w:abstractNumId="0" w15:restartNumberingAfterBreak="0">
+<w:numbering xmlns:wpc="http://schemas.microsoft.com/office/word/2010/wordprocessingCanvas" xmlns:mo="http://schemas.microsoft.com/office/mac/office/2008/main" xmlns:mc="http://schemas.openxmlformats.org/markup-compatibility/2006" xmlns:mv="urn:schemas-microsoft-com:mac:vml" xmlns:o="urn:schemas-microsoft-com:office:office" xmlns:r="http://schemas.openxmlformats.org/officeDocument/2006/relationships" xmlns:m="http://schemas.openxmlformats.org/officeDocument/2006/math" xmlns:v="urn:schemas-microsoft-com:vml" xmlns:wp14="http://schemas.microsoft.com/office/word/2010/wordprocessingDrawing" xmlns:wp="http://schemas.openxmlformats.org/drawingml/2006/wordprocessingDrawing" xmlns:w10="urn:schemas-microsoft-com:office:word" xmlns:w="http://schemas.openxmlformats.org/wordprocessingml/2006/main" xmlns:w14="http://schemas.microsoft.com/office/word/2010/wordml" xmlns:w15="http://schemas.microsoft.com/office/word/2012/wordml" xmlns:wpg="http://schemas.microsoft.com/office/word/2010/wordprocessingGroup" xmlns:wpi="http://schemas.microsoft.com/office/word/2010/wordprocessingInk" xmlns:wne="http://schemas.microsoft.com/office/word/2006/wordml" xmlns:wps="http://schemas.microsoft.com/office/word/2010/wordprocessingShape" mc:Ignorable="w14 w15 wp14">
+  <w:abstractNum w:abstractNumId="0">
     <w:nsid w:val="142D26F4"/>
     <w:multiLevelType w:val="hybridMultilevel"/>
     <w:tmpl w:val="614409AA"/>
@@ -789,7 +861,7 @@
       </w:pPr>
     </w:lvl>
   </w:abstractNum>
-  <w:abstractNum w:abstractNumId="1" w15:restartNumberingAfterBreak="0">
+  <w:abstractNum w:abstractNumId="1">
     <w:nsid w:val="2418612C"/>
     <w:multiLevelType w:val="hybridMultilevel"/>
     <w:tmpl w:val="41002F6A"/>
@@ -888,7 +960,7 @@
 </file>
 
 <file path=word/styles.xml><?xml version="1.0" encoding="utf-8"?>
-<w:styles xmlns:mc="http://schemas.openxmlformats.org/markup-compatibility/2006" xmlns:r="http://schemas.openxmlformats.org/officeDocument/2006/relationships" xmlns:w="http://schemas.openxmlformats.org/wordprocessingml/2006/main" xmlns:w14="http://schemas.microsoft.com/office/word/2010/wordml" xmlns:w15="http://schemas.microsoft.com/office/word/2012/wordml" xmlns:w16se="http://schemas.microsoft.com/office/word/2015/wordml/symex" mc:Ignorable="w14 w15 w16se">
+<w:styles xmlns:mc="http://schemas.openxmlformats.org/markup-compatibility/2006" xmlns:r="http://schemas.openxmlformats.org/officeDocument/2006/relationships" xmlns:w="http://schemas.openxmlformats.org/wordprocessingml/2006/main" xmlns:w14="http://schemas.microsoft.com/office/word/2010/wordml" xmlns:w15="http://schemas.microsoft.com/office/word/2012/wordml" mc:Ignorable="w14 w15">
   <w:docDefaults>
     <w:rPrDefault>
       <w:rPr>
@@ -904,7 +976,7 @@
       </w:pPr>
     </w:pPrDefault>
   </w:docDefaults>
-  <w:latentStyles w:defLockedState="0" w:defUIPriority="99" w:defSemiHidden="0" w:defUnhideWhenUsed="0" w:defQFormat="0" w:count="374">
+  <w:latentStyles w:defLockedState="0" w:defUIPriority="99" w:defSemiHidden="0" w:defUnhideWhenUsed="0" w:defQFormat="0" w:count="382">
     <w:lsdException w:name="Normal" w:uiPriority="0" w:qFormat="1"/>
     <w:lsdException w:name="heading 1" w:uiPriority="9" w:qFormat="1"/>
     <w:lsdException w:name="heading 2" w:semiHidden="1" w:uiPriority="9" w:unhideWhenUsed="1" w:qFormat="1"/>
@@ -1278,7 +1350,6 @@
     <w:lsdException w:name="List Table 7 Colorful Accent 6" w:uiPriority="52"/>
     <w:lsdException w:name="Mention" w:semiHidden="1" w:unhideWhenUsed="1"/>
     <w:lsdException w:name="Smart Hyperlink" w:semiHidden="1" w:unhideWhenUsed="1"/>
-    <w:lsdException w:name="Hashtag" w:semiHidden="1" w:unhideWhenUsed="1"/>
   </w:latentStyles>
   <w:style w:type="paragraph" w:default="1" w:styleId="Normal">
     <w:name w:val="Normal"/>
@@ -1287,6 +1358,7 @@
   <w:style w:type="character" w:default="1" w:styleId="DefaultParagraphFont">
     <w:name w:val="Default Paragraph Font"/>
     <w:uiPriority w:val="1"/>
+    <w:semiHidden/>
     <w:unhideWhenUsed/>
   </w:style>
   <w:style w:type="table" w:default="1" w:styleId="TableNormal">

</xml_diff>